<commit_message>
Small bits of cleanup for new DTC content.
</commit_message>
<xml_diff>
--- a/static/forms/dtc/dtc_seed_grant_application.docx
+++ b/static/forms/dtc/dtc_seed_grant_application.docx
@@ -98,7 +98,7 @@
           <w:rFonts w:eastAsia="Aptos" w:cs="Aptos"/>
           <w:szCs w:val="22"/>
         </w:rPr>
-        <w:t xml:space="preserve"> The DTC seed grant does not provide direct monetary funding. Instead, we offer access to infrastructure and dedicated staff resources to support your project. </w:t>
+        <w:t xml:space="preserve"> The DTC seed grant does not provide direct monetary funding. Instead, we offer access to infrastructure and dedicated staff resources to support your project.</w:t>
       </w:r>
     </w:p>
     <w:p>
@@ -165,27 +165,26 @@
         </w:rPr>
         <w:t xml:space="preserve"> we look forward to receiving your proposal. Please respond to the questions below in no more than two pages (excluding budget and references).</w:t>
       </w:r>
-    </w:p>
-    <w:p>
-      <w:pPr>
-        <w:spacing w:before="240" w:after="240"/>
-        <w:jc w:val="both"/>
-      </w:pPr>
-      <w:r>
-        <w:rPr>
-          <w:rFonts w:eastAsia="Aptos" w:cs="Aptos"/>
-          <w:b/>
-          <w:bCs/>
-          <w:szCs w:val="22"/>
-        </w:rPr>
-        <w:t>For the budget section,</w:t>
-      </w:r>
       <w:r>
         <w:rPr>
           <w:rFonts w:eastAsia="Aptos" w:cs="Aptos"/>
           <w:szCs w:val="22"/>
         </w:rPr>
-        <w:t xml:space="preserve"> we’re happy to work with you to optimize the distribution of DTC resources. If you have questions or are unsure about specific needs, feel free to reach out—or simply do your best to describe your priorities so we can develop a shared understanding of how to support your project.</w:t>
+        <w:t xml:space="preserve"> An ideal proposal should include both the details for specific technical functionality you’ll need from the DTC along with a description of the </w:t>
+      </w:r>
+      <w:r>
+        <w:rPr>
+          <w:rFonts w:eastAsia="Aptos" w:cs="Aptos"/>
+          <w:szCs w:val="22"/>
+        </w:rPr>
+        <w:t>study you would like to</w:t>
+      </w:r>
+      <w:r>
+        <w:rPr>
+          <w:rFonts w:eastAsia="Aptos" w:cs="Aptos"/>
+          <w:szCs w:val="22"/>
+        </w:rPr>
+        <w:t xml:space="preserve"> run.</w:t>
       </w:r>
     </w:p>
     <w:p>
@@ -454,6 +453,19 @@
       </w:r>
       <w:r>
         <w:t xml:space="preserve"> the DTC can support?</w:t>
+      </w:r>
+    </w:p>
+    <w:p>
+      <w:pPr>
+        <w:pStyle w:val="Heading2"/>
+      </w:pPr>
+      <w:r>
+        <w:t>Estimated Participant Count and Length of Study</w:t>
+      </w:r>
+    </w:p>
+    <w:p>
+      <w:r>
+        <w:t>How many participants do you hope to recruit for your study and for how long (we don’t need exact numbers)?</w:t>
       </w:r>
     </w:p>
     <w:p>
@@ -1554,6 +1566,7 @@
   <w:style w:type="paragraph" w:default="1" w:styleId="Normal">
     <w:name w:val="Normal"/>
     <w:qFormat/>
+    <w:rsid w:val="009F2D8C"/>
   </w:style>
   <w:style w:type="paragraph" w:styleId="Heading1">
     <w:name w:val="heading 1"/>
@@ -1755,7 +1768,6 @@
   <w:style w:type="character" w:default="1" w:styleId="DefaultParagraphFont">
     <w:name w:val="Default Paragraph Font"/>
     <w:uiPriority w:val="1"/>
-    <w:semiHidden/>
     <w:unhideWhenUsed/>
   </w:style>
   <w:style w:type="table" w:default="1" w:styleId="TableNormal">

</xml_diff>